<commit_message>
Add section: 'Application should do'
</commit_message>
<xml_diff>
--- a/Home work 1 - The problem.docx
+++ b/Home work 1 - The problem.docx
@@ -26,6 +26,8 @@
         </w:rPr>
         <w:t>Customer needs.</w:t>
       </w:r>
+      <w:bookmarkStart w:id="0" w:name="_GoBack"/>
+      <w:bookmarkEnd w:id="0"/>
     </w:p>
     <w:p>
       <w:pPr>
@@ -291,24 +293,6 @@
           <w:szCs w:val="28"/>
         </w:rPr>
       </w:pPr>
-    </w:p>
-    <w:p>
-      <w:pPr>
-        <w:rPr>
-          <w:rFonts w:ascii="Times New Roman" w:hAnsi="Times New Roman" w:cs="Times New Roman"/>
-          <w:sz w:val="28"/>
-          <w:szCs w:val="28"/>
-        </w:rPr>
-      </w:pPr>
-    </w:p>
-    <w:p>
-      <w:pPr>
-        <w:rPr>
-          <w:rFonts w:ascii="Times New Roman" w:hAnsi="Times New Roman" w:cs="Times New Roman"/>
-          <w:sz w:val="28"/>
-          <w:szCs w:val="28"/>
-        </w:rPr>
-      </w:pPr>
       <w:r>
         <w:rPr>
           <w:rFonts w:ascii="Times New Roman" w:hAnsi="Times New Roman" w:cs="Times New Roman"/>
@@ -335,8 +319,415 @@
           <w:szCs w:val="28"/>
         </w:rPr>
       </w:pPr>
-      <w:bookmarkStart w:id="0" w:name="_GoBack"/>
-      <w:bookmarkEnd w:id="0"/>
+    </w:p>
+    <w:p>
+      <w:pPr>
+        <w:jc w:val="center"/>
+        <w:rPr>
+          <w:rFonts w:ascii="Times New Roman" w:hAnsi="Times New Roman" w:cs="Times New Roman"/>
+          <w:b/>
+          <w:sz w:val="28"/>
+          <w:szCs w:val="28"/>
+          <w:u w:val="single"/>
+        </w:rPr>
+      </w:pPr>
+      <w:r>
+        <w:rPr>
+          <w:rFonts w:ascii="Times New Roman" w:hAnsi="Times New Roman" w:cs="Times New Roman"/>
+          <w:b/>
+          <w:sz w:val="28"/>
+          <w:szCs w:val="28"/>
+          <w:u w:val="single"/>
+        </w:rPr>
+        <w:t>Application should do:</w:t>
+      </w:r>
+    </w:p>
+    <w:p>
+      <w:pPr>
+        <w:rPr>
+          <w:rFonts w:ascii="Times New Roman" w:hAnsi="Times New Roman" w:cs="Times New Roman"/>
+          <w:sz w:val="28"/>
+          <w:szCs w:val="28"/>
+        </w:rPr>
+      </w:pPr>
+      <w:r>
+        <w:rPr>
+          <w:rFonts w:ascii="Times New Roman" w:hAnsi="Times New Roman" w:cs="Times New Roman"/>
+          <w:sz w:val="28"/>
+          <w:szCs w:val="28"/>
+        </w:rPr>
+        <w:t>Each</w:t>
+      </w:r>
+      <w:r>
+        <w:rPr>
+          <w:rFonts w:ascii="Times New Roman" w:hAnsi="Times New Roman" w:cs="Times New Roman"/>
+          <w:sz w:val="28"/>
+          <w:szCs w:val="28"/>
+        </w:rPr>
+        <w:t xml:space="preserve"> evening</w:t>
+      </w:r>
+      <w:r>
+        <w:rPr>
+          <w:rFonts w:ascii="Times New Roman" w:hAnsi="Times New Roman" w:cs="Times New Roman"/>
+          <w:sz w:val="28"/>
+          <w:szCs w:val="28"/>
+        </w:rPr>
+        <w:t xml:space="preserve"> application</w:t>
+      </w:r>
+      <w:r>
+        <w:rPr>
+          <w:rFonts w:ascii="Times New Roman" w:hAnsi="Times New Roman" w:cs="Times New Roman"/>
+          <w:sz w:val="28"/>
+          <w:szCs w:val="28"/>
+        </w:rPr>
+        <w:t xml:space="preserve"> offer</w:t>
+      </w:r>
+      <w:r>
+        <w:rPr>
+          <w:rFonts w:ascii="Times New Roman" w:hAnsi="Times New Roman" w:cs="Times New Roman"/>
+          <w:sz w:val="28"/>
+          <w:szCs w:val="28"/>
+        </w:rPr>
+        <w:t>s</w:t>
+      </w:r>
+      <w:r>
+        <w:rPr>
+          <w:rFonts w:ascii="Times New Roman" w:hAnsi="Times New Roman" w:cs="Times New Roman"/>
+          <w:sz w:val="28"/>
+          <w:szCs w:val="28"/>
+        </w:rPr>
+        <w:t xml:space="preserve"> to customer </w:t>
+      </w:r>
+      <w:r>
+        <w:rPr>
+          <w:rFonts w:ascii="Times New Roman" w:hAnsi="Times New Roman" w:cs="Times New Roman"/>
+          <w:sz w:val="28"/>
+          <w:szCs w:val="28"/>
+        </w:rPr>
+        <w:t>fills fields</w:t>
+      </w:r>
+      <w:r>
+        <w:rPr>
+          <w:rFonts w:ascii="Times New Roman" w:hAnsi="Times New Roman" w:cs="Times New Roman"/>
+          <w:sz w:val="28"/>
+          <w:szCs w:val="28"/>
+        </w:rPr>
+        <w:t xml:space="preserve"> what </w:t>
+      </w:r>
+      <w:r>
+        <w:rPr>
+          <w:rFonts w:ascii="Times New Roman" w:hAnsi="Times New Roman" w:cs="Times New Roman"/>
+          <w:sz w:val="28"/>
+          <w:szCs w:val="28"/>
+        </w:rPr>
+        <w:t>expensive</w:t>
+      </w:r>
+      <w:r>
+        <w:rPr>
+          <w:rFonts w:ascii="Times New Roman" w:hAnsi="Times New Roman" w:cs="Times New Roman"/>
+          <w:sz w:val="28"/>
+          <w:szCs w:val="28"/>
+        </w:rPr>
+        <w:t xml:space="preserve"> </w:t>
+      </w:r>
+      <w:r>
+        <w:rPr>
+          <w:rFonts w:ascii="Times New Roman" w:hAnsi="Times New Roman" w:cs="Times New Roman"/>
+          <w:sz w:val="28"/>
+          <w:szCs w:val="28"/>
+        </w:rPr>
+        <w:t>he real</w:t>
+      </w:r>
+      <w:r>
+        <w:rPr>
+          <w:rFonts w:ascii="Times New Roman" w:hAnsi="Times New Roman" w:cs="Times New Roman"/>
+          <w:sz w:val="28"/>
+          <w:szCs w:val="28"/>
+        </w:rPr>
+        <w:t>ly</w:t>
+      </w:r>
+      <w:r>
+        <w:rPr>
+          <w:rFonts w:ascii="Times New Roman" w:hAnsi="Times New Roman" w:cs="Times New Roman"/>
+          <w:sz w:val="28"/>
+          <w:szCs w:val="28"/>
+        </w:rPr>
+        <w:t xml:space="preserve"> </w:t>
+      </w:r>
+      <w:r>
+        <w:rPr>
+          <w:rFonts w:ascii="Times New Roman" w:hAnsi="Times New Roman" w:cs="Times New Roman"/>
+          <w:sz w:val="28"/>
+          <w:szCs w:val="28"/>
+        </w:rPr>
+        <w:t>did</w:t>
+      </w:r>
+      <w:r>
+        <w:rPr>
+          <w:rFonts w:ascii="Times New Roman" w:hAnsi="Times New Roman" w:cs="Times New Roman"/>
+          <w:sz w:val="28"/>
+          <w:szCs w:val="28"/>
+        </w:rPr>
+        <w:t xml:space="preserve"> </w:t>
+      </w:r>
+      <w:r>
+        <w:rPr>
+          <w:rFonts w:ascii="Times New Roman" w:hAnsi="Times New Roman" w:cs="Times New Roman"/>
+          <w:sz w:val="28"/>
+          <w:szCs w:val="28"/>
+        </w:rPr>
+        <w:t>(</w:t>
+      </w:r>
+      <w:r>
+        <w:rPr>
+          <w:rFonts w:ascii="Times New Roman" w:hAnsi="Times New Roman" w:cs="Times New Roman"/>
+          <w:sz w:val="28"/>
+          <w:szCs w:val="28"/>
+        </w:rPr>
+        <w:t xml:space="preserve">or </w:t>
+      </w:r>
+      <w:proofErr w:type="spellStart"/>
+      <w:r>
+        <w:rPr>
+          <w:rFonts w:ascii="Times New Roman" w:hAnsi="Times New Roman" w:cs="Times New Roman"/>
+          <w:sz w:val="28"/>
+          <w:szCs w:val="28"/>
+        </w:rPr>
+        <w:t>servise</w:t>
+      </w:r>
+      <w:proofErr w:type="spellEnd"/>
+      <w:r>
+        <w:rPr>
+          <w:rFonts w:ascii="Times New Roman" w:hAnsi="Times New Roman" w:cs="Times New Roman"/>
+          <w:sz w:val="28"/>
+          <w:szCs w:val="28"/>
+        </w:rPr>
+        <w:t>)</w:t>
+      </w:r>
+      <w:r>
+        <w:rPr>
+          <w:rFonts w:ascii="Times New Roman" w:hAnsi="Times New Roman" w:cs="Times New Roman"/>
+          <w:sz w:val="28"/>
+          <w:szCs w:val="28"/>
+        </w:rPr>
+        <w:t>.</w:t>
+      </w:r>
+    </w:p>
+    <w:p>
+      <w:pPr>
+        <w:rPr>
+          <w:rFonts w:ascii="Times New Roman" w:hAnsi="Times New Roman" w:cs="Times New Roman"/>
+          <w:sz w:val="28"/>
+          <w:szCs w:val="28"/>
+        </w:rPr>
+      </w:pPr>
+      <w:r>
+        <w:rPr>
+          <w:rFonts w:ascii="Times New Roman" w:hAnsi="Times New Roman" w:cs="Times New Roman"/>
+          <w:sz w:val="28"/>
+          <w:szCs w:val="28"/>
+        </w:rPr>
+        <w:t>Analyze</w:t>
+      </w:r>
+      <w:r>
+        <w:rPr>
+          <w:rFonts w:ascii="Times New Roman" w:hAnsi="Times New Roman" w:cs="Times New Roman"/>
+          <w:sz w:val="28"/>
+          <w:szCs w:val="28"/>
+        </w:rPr>
+        <w:t xml:space="preserve"> what type of goods where bought during</w:t>
+      </w:r>
+      <w:r>
+        <w:rPr>
+          <w:rFonts w:ascii="Times New Roman" w:hAnsi="Times New Roman" w:cs="Times New Roman"/>
+          <w:sz w:val="28"/>
+          <w:szCs w:val="28"/>
+        </w:rPr>
+        <w:t xml:space="preserve"> each</w:t>
+      </w:r>
+      <w:r>
+        <w:rPr>
+          <w:rFonts w:ascii="Times New Roman" w:hAnsi="Times New Roman" w:cs="Times New Roman"/>
+          <w:sz w:val="28"/>
+          <w:szCs w:val="28"/>
+        </w:rPr>
+        <w:t xml:space="preserve"> </w:t>
+      </w:r>
+      <w:r>
+        <w:rPr>
+          <w:rFonts w:ascii="Times New Roman" w:hAnsi="Times New Roman" w:cs="Times New Roman"/>
+          <w:sz w:val="28"/>
+          <w:szCs w:val="28"/>
+        </w:rPr>
+        <w:t>month.</w:t>
+      </w:r>
+      <w:r>
+        <w:rPr>
+          <w:rFonts w:ascii="Times New Roman" w:hAnsi="Times New Roman" w:cs="Times New Roman"/>
+          <w:sz w:val="28"/>
+          <w:szCs w:val="28"/>
+        </w:rPr>
+        <w:t xml:space="preserve"> </w:t>
+      </w:r>
+    </w:p>
+    <w:p>
+      <w:pPr>
+        <w:rPr>
+          <w:rFonts w:ascii="Times New Roman" w:hAnsi="Times New Roman" w:cs="Times New Roman"/>
+          <w:sz w:val="28"/>
+          <w:szCs w:val="28"/>
+        </w:rPr>
+      </w:pPr>
+      <w:r>
+        <w:rPr>
+          <w:rFonts w:ascii="Times New Roman" w:hAnsi="Times New Roman" w:cs="Times New Roman"/>
+          <w:sz w:val="28"/>
+          <w:szCs w:val="28"/>
+        </w:rPr>
+        <w:t xml:space="preserve">Plan his expenses, it means each month he can add which bid goods he would like to buy, </w:t>
+      </w:r>
+    </w:p>
+    <w:p>
+      <w:pPr>
+        <w:rPr>
+          <w:rFonts w:ascii="Times New Roman" w:hAnsi="Times New Roman" w:cs="Times New Roman"/>
+          <w:sz w:val="28"/>
+          <w:szCs w:val="28"/>
+        </w:rPr>
+      </w:pPr>
+      <w:r>
+        <w:rPr>
+          <w:rFonts w:ascii="Times New Roman" w:hAnsi="Times New Roman" w:cs="Times New Roman"/>
+          <w:sz w:val="28"/>
+          <w:szCs w:val="28"/>
+        </w:rPr>
+        <w:t>Program show how much money customer spent every day and show middle number of this and give recommendation how many moneys he can spend.</w:t>
+      </w:r>
+    </w:p>
+    <w:p>
+      <w:pPr>
+        <w:rPr>
+          <w:rFonts w:ascii="Times New Roman" w:hAnsi="Times New Roman" w:cs="Times New Roman"/>
+          <w:sz w:val="28"/>
+          <w:szCs w:val="28"/>
+        </w:rPr>
+      </w:pPr>
+      <w:r>
+        <w:rPr>
+          <w:rFonts w:ascii="Times New Roman" w:hAnsi="Times New Roman" w:cs="Times New Roman"/>
+          <w:sz w:val="28"/>
+          <w:szCs w:val="28"/>
+        </w:rPr>
+        <w:t>In the beginning of month program show page with product he need to buy (this page is filled through window in web application a</w:t>
+      </w:r>
+      <w:r>
+        <w:rPr>
+          <w:rFonts w:ascii="Times New Roman" w:hAnsi="Times New Roman" w:cs="Times New Roman"/>
+          <w:sz w:val="28"/>
+          <w:szCs w:val="28"/>
+        </w:rPr>
+        <w:t>nd</w:t>
+      </w:r>
+      <w:r>
+        <w:rPr>
+          <w:rFonts w:ascii="Times New Roman" w:hAnsi="Times New Roman" w:cs="Times New Roman"/>
+          <w:sz w:val="28"/>
+          <w:szCs w:val="28"/>
+        </w:rPr>
+        <w:t xml:space="preserve"> android application) </w:t>
+      </w:r>
+      <w:r>
+        <w:rPr>
+          <w:rFonts w:ascii="Times New Roman" w:hAnsi="Times New Roman" w:cs="Times New Roman"/>
+          <w:sz w:val="28"/>
+          <w:szCs w:val="28"/>
+        </w:rPr>
+        <w:t>Through s</w:t>
+      </w:r>
+      <w:r>
+        <w:rPr>
+          <w:rFonts w:ascii="Times New Roman" w:hAnsi="Times New Roman" w:cs="Times New Roman"/>
+          <w:sz w:val="28"/>
+          <w:szCs w:val="28"/>
+        </w:rPr>
+        <w:t xml:space="preserve">ame period customer can see analytics </w:t>
+      </w:r>
+      <w:r>
+        <w:rPr>
+          <w:rFonts w:ascii="Times New Roman" w:hAnsi="Times New Roman" w:cs="Times New Roman"/>
+          <w:sz w:val="28"/>
+          <w:szCs w:val="28"/>
+        </w:rPr>
+        <w:t xml:space="preserve">that show </w:t>
+      </w:r>
+      <w:r>
+        <w:rPr>
+          <w:rFonts w:ascii="Times New Roman" w:hAnsi="Times New Roman" w:cs="Times New Roman"/>
+          <w:sz w:val="28"/>
+          <w:szCs w:val="28"/>
+        </w:rPr>
+        <w:t xml:space="preserve">average amount </w:t>
+      </w:r>
+      <w:r>
+        <w:rPr>
+          <w:rFonts w:ascii="Times New Roman" w:hAnsi="Times New Roman" w:cs="Times New Roman"/>
+          <w:sz w:val="28"/>
+          <w:szCs w:val="28"/>
+        </w:rPr>
+        <w:t>goods he need to buy every month.</w:t>
+      </w:r>
+    </w:p>
+    <w:p>
+      <w:pPr>
+        <w:rPr>
+          <w:rFonts w:ascii="Times New Roman" w:hAnsi="Times New Roman" w:cs="Times New Roman"/>
+          <w:sz w:val="28"/>
+          <w:szCs w:val="28"/>
+        </w:rPr>
+      </w:pPr>
+      <w:r>
+        <w:rPr>
+          <w:rFonts w:ascii="Times New Roman" w:hAnsi="Times New Roman" w:cs="Times New Roman"/>
+          <w:sz w:val="28"/>
+          <w:szCs w:val="28"/>
+        </w:rPr>
+        <w:t xml:space="preserve">  </w:t>
+      </w:r>
+    </w:p>
+    <w:p>
+      <w:pPr>
+        <w:rPr>
+          <w:rFonts w:ascii="Times New Roman" w:hAnsi="Times New Roman" w:cs="Times New Roman"/>
+          <w:sz w:val="28"/>
+          <w:szCs w:val="28"/>
+        </w:rPr>
+      </w:pPr>
+      <w:r>
+        <w:rPr>
+          <w:rFonts w:ascii="Times New Roman" w:hAnsi="Times New Roman" w:cs="Times New Roman"/>
+          <w:sz w:val="28"/>
+          <w:szCs w:val="28"/>
+        </w:rPr>
+        <w:t>It can save all expenses in database.</w:t>
+      </w:r>
+    </w:p>
+    <w:p>
+      <w:pPr>
+        <w:rPr>
+          <w:rFonts w:ascii="Times New Roman" w:hAnsi="Times New Roman" w:cs="Times New Roman"/>
+          <w:sz w:val="28"/>
+          <w:szCs w:val="28"/>
+        </w:rPr>
+      </w:pPr>
+    </w:p>
+    <w:p>
+      <w:pPr>
+        <w:rPr>
+          <w:rFonts w:ascii="Times New Roman" w:hAnsi="Times New Roman" w:cs="Times New Roman"/>
+          <w:sz w:val="28"/>
+          <w:szCs w:val="28"/>
+        </w:rPr>
+      </w:pPr>
     </w:p>
     <w:sectPr>
       <w:pgSz w:w="12240" w:h="15840"/>

</xml_diff>